<commit_message>
Add child instead of siblings
</commit_message>
<xml_diff>
--- a/samples/release.docx
+++ b/samples/release.docx
@@ -17,6 +17,59 @@
       </w:pPr>
       <w:r>
         <w:rPr/>
+        <w:drawing>
+          <wp:anchor allowOverlap="1" behindDoc="0" distB="0" distL="0" distR="0" distT="0" layoutInCell="1" locked="0" relativeHeight="0" simplePos="0">
+            <wp:simplePos x="0" y="0"/>
+            <wp:positionH relativeFrom="column">
+              <wp:posOffset>2571750</wp:posOffset>
+            </wp:positionH>
+            <wp:positionV relativeFrom="paragraph">
+              <wp:posOffset>0</wp:posOffset>
+            </wp:positionV>
+            <wp:extent cx="685800" cy="685800"/>
+            <wp:effectExtent b="0" l="0" r="0" t="0"/>
+            <wp:wrapSquare wrapText="largest"/>
+            <wp:docPr descr="" id="0" name="Picture"/>
+            <wp:cNvGraphicFramePr>
+              <a:graphicFrameLocks xmlns:a="http://schemas.openxmlformats.org/drawingml/2006/main" noChangeAspect="1"/>
+            </wp:cNvGraphicFramePr>
+            <a:graphic xmlns:a="http://schemas.openxmlformats.org/drawingml/2006/main">
+              <a:graphicData uri="http://schemas.openxmlformats.org/drawingml/2006/picture">
+                <pic:pic xmlns:pic="http://schemas.openxmlformats.org/drawingml/2006/picture">
+                  <pic:nvPicPr>
+                    <pic:cNvPr descr="" id="0" name="Picture"/>
+                    <pic:cNvPicPr>
+                      <a:picLocks noChangeArrowheads="1" noChangeAspect="1"/>
+                    </pic:cNvPicPr>
+                  </pic:nvPicPr>
+                  <pic:blipFill>
+                    <a:blip r:embed="rId2"/>
+                    <a:srcRect/>
+                    <a:stretch>
+                      <a:fillRect/>
+                    </a:stretch>
+                  </pic:blipFill>
+                  <pic:spPr bwMode="auto">
+                    <a:xfrm>
+                      <a:off x="0" y="0"/>
+                      <a:ext cx="685800" cy="685800"/>
+                    </a:xfrm>
+                    <a:prstGeom prst="rect">
+                      <a:avLst/>
+                    </a:prstGeom>
+                    <a:noFill/>
+                    <a:ln w="9525">
+                      <a:noFill/>
+                      <a:miter lim="800000"/>
+                      <a:headEnd/>
+                      <a:tailEnd/>
+                    </a:ln>
+                  </pic:spPr>
+                </pic:pic>
+              </a:graphicData>
+            </a:graphic>
+          </wp:anchor>
+        </w:drawing>
       </w:r>
     </w:p>
     <w:p>
@@ -1205,8 +1258,8 @@
     <w:p>
       <w:pPr>
         <w:sectPr>
-          <w:headerReference r:id="rId2" w:type="default"/>
-          <w:footerReference r:id="rId3" w:type="default"/>
+          <w:headerReference r:id="rId3" w:type="default"/>
+          <w:footerReference r:id="rId4" w:type="default"/>
           <w:type w:val="nextPage"/>
           <w:pgSz w:h="15840" w:w="12240"/>
           <w:pgMar w:bottom="1440" w:footer="708" w:gutter="0" w:header="708" w:left="1800" w:right="1260" w:top="1440"/>
@@ -1240,6 +1293,14 @@
           <w:docGrid w:charSpace="0" w:linePitch="360" w:type="default"/>
         </w:sectPr>
       </w:pPr>
+    </w:p>
+    <w:p>
+      <w:pPr>
+        <w:pStyle w:val="style0"/>
+      </w:pPr>
+      <w:r>
+        <w:rPr/>
+      </w:r>
     </w:p>
     <w:p>
       <w:pPr>

</xml_diff>